<commit_message>
Fixed some of the issues raised about use case document
</commit_message>
<xml_diff>
--- a/docs/UISpecGP11/Use Case document.docx
+++ b/docs/UISpecGP11/Use Case document.docx
@@ -270,7 +270,7 @@
           <w:sz w:val="22"/>
           <w:szCs w:val="22"/>
         </w:rPr>
-        <w:t>For review</w:t>
+        <w:t>Release</w:t>
       </w:r>
     </w:p>
     <w:p>
@@ -681,7 +681,15 @@
           <w:sz w:val="22"/>
           <w:szCs w:val="22"/>
         </w:rPr>
-        <w:t>Copyright © Aberystwyth University 2020</w:t>
+        <w:t>Copyright © Aberystwyth University 202</w:t>
+      </w:r>
+      <w:r>
+        <w:rPr>
+          <w:rFonts w:ascii="Times New Roman" w:hAnsi="Times New Roman" w:cs="Times New Roman"/>
+          <w:sz w:val="22"/>
+          <w:szCs w:val="22"/>
+        </w:rPr>
+        <w:t>2</w:t>
       </w:r>
     </w:p>
     <w:sdt>
@@ -6381,7 +6389,25 @@
           <w:sz w:val="22"/>
           <w:szCs w:val="22"/>
         </w:rPr>
-        <w:t>Ships should turn in the direction chosen by the player. If the player chooses to turn their ship west it should not be facing north.</w:t>
+        <w:t xml:space="preserve">Ships should turn in the direction chosen by the player. If the player chooses to turn their ship </w:t>
+      </w:r>
+      <w:proofErr w:type="gramStart"/>
+      <w:r>
+        <w:rPr>
+          <w:rFonts w:ascii="Times New Roman" w:hAnsi="Times New Roman" w:cs="Times New Roman"/>
+          <w:sz w:val="22"/>
+          <w:szCs w:val="22"/>
+        </w:rPr>
+        <w:t>west</w:t>
+      </w:r>
+      <w:proofErr w:type="gramEnd"/>
+      <w:r>
+        <w:rPr>
+          <w:rFonts w:ascii="Times New Roman" w:hAnsi="Times New Roman" w:cs="Times New Roman"/>
+          <w:sz w:val="22"/>
+          <w:szCs w:val="22"/>
+        </w:rPr>
+        <w:t xml:space="preserve"> it should not be facing north.</w:t>
       </w:r>
     </w:p>
     <w:p>
@@ -6589,55 +6615,7 @@
           <w:sz w:val="22"/>
           <w:szCs w:val="22"/>
         </w:rPr>
-        <w:t xml:space="preserve">If a player trades </w:t>
-      </w:r>
-      <w:r>
-        <w:rPr>
-          <w:rFonts w:ascii="Times New Roman" w:hAnsi="Times New Roman" w:cs="Times New Roman"/>
-          <w:sz w:val="22"/>
-          <w:szCs w:val="22"/>
-        </w:rPr>
-        <w:t xml:space="preserve">treasure </w:t>
-      </w:r>
-      <w:r>
-        <w:rPr>
-          <w:rFonts w:ascii="Times New Roman" w:hAnsi="Times New Roman" w:cs="Times New Roman"/>
-          <w:sz w:val="22"/>
-          <w:szCs w:val="22"/>
-        </w:rPr>
-        <w:t xml:space="preserve">for </w:t>
-      </w:r>
-      <w:r>
-        <w:rPr>
-          <w:rFonts w:ascii="Times New Roman" w:hAnsi="Times New Roman" w:cs="Times New Roman"/>
-          <w:sz w:val="22"/>
-          <w:szCs w:val="22"/>
-        </w:rPr>
-        <w:t>crew cards</w:t>
-      </w:r>
-      <w:r>
-        <w:rPr>
-          <w:rFonts w:ascii="Times New Roman" w:hAnsi="Times New Roman" w:cs="Times New Roman"/>
-          <w:sz w:val="22"/>
-          <w:szCs w:val="22"/>
-        </w:rPr>
-        <w:t xml:space="preserve">, then that card should not appear in his </w:t>
-      </w:r>
-      <w:r>
-        <w:rPr>
-          <w:rFonts w:ascii="Times New Roman" w:hAnsi="Times New Roman" w:cs="Times New Roman"/>
-          <w:sz w:val="22"/>
-          <w:szCs w:val="22"/>
-        </w:rPr>
-        <w:t>ship’s treasure store</w:t>
-      </w:r>
-      <w:r>
-        <w:rPr>
-          <w:rFonts w:ascii="Times New Roman" w:hAnsi="Times New Roman" w:cs="Times New Roman"/>
-          <w:sz w:val="22"/>
-          <w:szCs w:val="22"/>
-        </w:rPr>
-        <w:t>.</w:t>
+        <w:t>If a player trades treasure for crew cards, then that card should not appear in his ship’s treasure store.</w:t>
       </w:r>
     </w:p>
     <w:p>
@@ -6659,39 +6637,7 @@
           <w:sz w:val="22"/>
           <w:szCs w:val="22"/>
         </w:rPr>
-        <w:t xml:space="preserve">Only </w:t>
-      </w:r>
-      <w:r>
-        <w:rPr>
-          <w:rFonts w:ascii="Times New Roman" w:hAnsi="Times New Roman" w:cs="Times New Roman"/>
-          <w:sz w:val="22"/>
-          <w:szCs w:val="22"/>
-        </w:rPr>
-        <w:t>treasure</w:t>
-      </w:r>
-      <w:r>
-        <w:rPr>
-          <w:rFonts w:ascii="Times New Roman" w:hAnsi="Times New Roman" w:cs="Times New Roman"/>
-          <w:sz w:val="22"/>
-          <w:szCs w:val="22"/>
-        </w:rPr>
-        <w:t xml:space="preserve"> belonging to the player should appear in their </w:t>
-      </w:r>
-      <w:r>
-        <w:rPr>
-          <w:rFonts w:ascii="Times New Roman" w:hAnsi="Times New Roman" w:cs="Times New Roman"/>
-          <w:sz w:val="22"/>
-          <w:szCs w:val="22"/>
-        </w:rPr>
-        <w:t>store</w:t>
-      </w:r>
-      <w:r>
-        <w:rPr>
-          <w:rFonts w:ascii="Times New Roman" w:hAnsi="Times New Roman" w:cs="Times New Roman"/>
-          <w:sz w:val="22"/>
-          <w:szCs w:val="22"/>
-        </w:rPr>
-        <w:t>.</w:t>
+        <w:t>Only treasure belonging to the player should appear in their store.</w:t>
       </w:r>
     </w:p>
     <w:p>
@@ -6713,55 +6659,7 @@
           <w:sz w:val="22"/>
           <w:szCs w:val="22"/>
         </w:rPr>
-        <w:t>The correct quantit</w:t>
-      </w:r>
-      <w:r>
-        <w:rPr>
-          <w:rFonts w:ascii="Times New Roman" w:hAnsi="Times New Roman" w:cs="Times New Roman"/>
-          <w:sz w:val="22"/>
-          <w:szCs w:val="22"/>
-        </w:rPr>
-        <w:t>ies</w:t>
-      </w:r>
-      <w:r>
-        <w:rPr>
-          <w:rFonts w:ascii="Times New Roman" w:hAnsi="Times New Roman" w:cs="Times New Roman"/>
-          <w:sz w:val="22"/>
-          <w:szCs w:val="22"/>
-        </w:rPr>
-        <w:t xml:space="preserve"> </w:t>
-      </w:r>
-      <w:r>
-        <w:rPr>
-          <w:rFonts w:ascii="Times New Roman" w:hAnsi="Times New Roman" w:cs="Times New Roman"/>
-          <w:sz w:val="22"/>
-          <w:szCs w:val="22"/>
-        </w:rPr>
-        <w:t>of treasure</w:t>
-      </w:r>
-      <w:r>
-        <w:rPr>
-          <w:rFonts w:ascii="Times New Roman" w:hAnsi="Times New Roman" w:cs="Times New Roman"/>
-          <w:sz w:val="22"/>
-          <w:szCs w:val="22"/>
-        </w:rPr>
-        <w:t xml:space="preserve"> should be </w:t>
-      </w:r>
-      <w:r>
-        <w:rPr>
-          <w:rFonts w:ascii="Times New Roman" w:hAnsi="Times New Roman" w:cs="Times New Roman"/>
-          <w:sz w:val="22"/>
-          <w:szCs w:val="22"/>
-        </w:rPr>
-        <w:t>shown</w:t>
-      </w:r>
-      <w:r>
-        <w:rPr>
-          <w:rFonts w:ascii="Times New Roman" w:hAnsi="Times New Roman" w:cs="Times New Roman"/>
-          <w:sz w:val="22"/>
-          <w:szCs w:val="22"/>
-        </w:rPr>
-        <w:t>.</w:t>
+        <w:t>The correct quantities of treasure should be shown.</w:t>
       </w:r>
     </w:p>
     <w:p>
@@ -6832,39 +6730,7 @@
           <w:sz w:val="22"/>
           <w:szCs w:val="22"/>
         </w:rPr>
-        <w:t xml:space="preserve">If a </w:t>
-      </w:r>
-      <w:r>
-        <w:rPr>
-          <w:rFonts w:ascii="Times New Roman" w:hAnsi="Times New Roman" w:cs="Times New Roman"/>
-          <w:sz w:val="22"/>
-          <w:szCs w:val="22"/>
-        </w:rPr>
-        <w:t>player uses a chance card they hold</w:t>
-      </w:r>
-      <w:r>
-        <w:rPr>
-          <w:rFonts w:ascii="Times New Roman" w:hAnsi="Times New Roman" w:cs="Times New Roman"/>
-          <w:sz w:val="22"/>
-          <w:szCs w:val="22"/>
-        </w:rPr>
-        <w:t xml:space="preserve">, then that card should not appear in his </w:t>
-      </w:r>
-      <w:r>
-        <w:rPr>
-          <w:rFonts w:ascii="Times New Roman" w:hAnsi="Times New Roman" w:cs="Times New Roman"/>
-          <w:sz w:val="22"/>
-          <w:szCs w:val="22"/>
-        </w:rPr>
-        <w:t>deck</w:t>
-      </w:r>
-      <w:r>
-        <w:rPr>
-          <w:rFonts w:ascii="Times New Roman" w:hAnsi="Times New Roman" w:cs="Times New Roman"/>
-          <w:sz w:val="22"/>
-          <w:szCs w:val="22"/>
-        </w:rPr>
-        <w:t>.</w:t>
+        <w:t>If a player uses a chance card they hold, then that card should not appear in his deck.</w:t>
       </w:r>
     </w:p>
     <w:p>
@@ -6886,23 +6752,7 @@
           <w:sz w:val="22"/>
           <w:szCs w:val="22"/>
         </w:rPr>
-        <w:t>Only</w:t>
-      </w:r>
-      <w:r>
-        <w:rPr>
-          <w:rFonts w:ascii="Times New Roman" w:hAnsi="Times New Roman" w:cs="Times New Roman"/>
-          <w:sz w:val="22"/>
-          <w:szCs w:val="22"/>
-        </w:rPr>
-        <w:t xml:space="preserve"> crew</w:t>
-      </w:r>
-      <w:r>
-        <w:rPr>
-          <w:rFonts w:ascii="Times New Roman" w:hAnsi="Times New Roman" w:cs="Times New Roman"/>
-          <w:sz w:val="22"/>
-          <w:szCs w:val="22"/>
-        </w:rPr>
-        <w:t xml:space="preserve"> cards belonging to the player should appear in their deck.</w:t>
+        <w:t>Only crew cards belonging to the player should appear in their deck.</w:t>
       </w:r>
     </w:p>
     <w:p>
@@ -6924,23 +6774,7 @@
           <w:sz w:val="22"/>
           <w:szCs w:val="22"/>
         </w:rPr>
-        <w:t>The correct quantities of c</w:t>
-      </w:r>
-      <w:r>
-        <w:rPr>
-          <w:rFonts w:ascii="Times New Roman" w:hAnsi="Times New Roman" w:cs="Times New Roman"/>
-          <w:sz w:val="22"/>
-          <w:szCs w:val="22"/>
-        </w:rPr>
-        <w:t>hance</w:t>
-      </w:r>
-      <w:r>
-        <w:rPr>
-          <w:rFonts w:ascii="Times New Roman" w:hAnsi="Times New Roman" w:cs="Times New Roman"/>
-          <w:sz w:val="22"/>
-          <w:szCs w:val="22"/>
-        </w:rPr>
-        <w:t xml:space="preserve"> cards should be shown.</w:t>
+        <w:t>The correct quantities of chance cards should be shown.</w:t>
       </w:r>
     </w:p>
     <w:p>
@@ -7735,7 +7569,7 @@
         <w:sz w:val="22"/>
         <w:szCs w:val="22"/>
       </w:rPr>
-      <w:t>For review</w:t>
+      <w:t>Release</w:t>
     </w:r>
     <w:r>
       <w:rPr>

</xml_diff>